<commit_message>
Set default sensor interval to 5 mins
</commit_message>
<xml_diff>
--- a/UIEvaluation.docx
+++ b/UIEvaluation.docx
@@ -12,7 +12,15 @@
     </w:p>
     <w:p>
       <w:r>
-        <w:t xml:space="preserve"> [ Recording screen</w:t>
+        <w:t xml:space="preserve"> </w:t>
+      </w:r>
+      <w:proofErr w:type="gramStart"/>
+      <w:r>
+        <w:t>[ Recording</w:t>
+      </w:r>
+      <w:proofErr w:type="gramEnd"/>
+      <w:r>
+        <w:t xml:space="preserve"> screen</w:t>
       </w:r>
     </w:p>
     <w:p>
@@ -27,8 +35,13 @@
     </w:p>
     <w:p>
       <w:r>
-        <w:t>User feedback during tasks ]</w:t>
-      </w:r>
+        <w:t xml:space="preserve">User feedback during </w:t>
+      </w:r>
+      <w:proofErr w:type="gramStart"/>
+      <w:r>
+        <w:t>tasks ]</w:t>
+      </w:r>
+      <w:proofErr w:type="gramEnd"/>
     </w:p>
     <w:p/>
     <w:p>
@@ -208,7 +221,21 @@
           <w:sz w:val="24"/>
           <w:szCs w:val="24"/>
         </w:rPr>
-        <w:t>ser underta</w:t>
+        <w:t>ser</w:t>
+      </w:r>
+      <w:r>
+        <w:rPr>
+          <w:sz w:val="24"/>
+          <w:szCs w:val="24"/>
+        </w:rPr>
+        <w:t>s</w:t>
+      </w:r>
+      <w:r>
+        <w:rPr>
+          <w:sz w:val="24"/>
+          <w:szCs w:val="24"/>
+        </w:rPr>
+        <w:t xml:space="preserve"> underta</w:t>
       </w:r>
       <w:r>
         <w:rPr>
@@ -236,7 +263,30 @@
           <w:sz w:val="24"/>
           <w:szCs w:val="24"/>
         </w:rPr>
-        <w:t>. Recording their activity on screen gives allows us to correspond their comments to specific tasks and see how their movements on screen were affected by the UI design choices.  Particularly we can deduce the amount of time taken for them to complete each individual task.  When all data is collated, a longer than average time to complete ea</w:t>
+        <w:t xml:space="preserve">. Recording their activity on screen gives allows us to correspond their comments to specific tasks and see how their movements on screen were affected by the UI design choices.  Particularly we can </w:t>
+      </w:r>
+      <w:r>
+        <w:rPr>
+          <w:sz w:val="24"/>
+          <w:szCs w:val="24"/>
+        </w:rPr>
+        <w:t>calculate</w:t>
+      </w:r>
+      <w:r>
+        <w:rPr>
+          <w:sz w:val="24"/>
+          <w:szCs w:val="24"/>
+        </w:rPr>
+        <w:t xml:space="preserve"> the amount of time taken for them to complete each individual task.  When all data is </w:t>
+      </w:r>
+      <w:bookmarkStart w:id="0" w:name="_GoBack"/>
+      <w:bookmarkEnd w:id="0"/>
+      <w:r>
+        <w:rPr>
+          <w:sz w:val="24"/>
+          <w:szCs w:val="24"/>
+        </w:rPr>
+        <w:t>collated, a longer than average time to complete ea</w:t>
       </w:r>
       <w:r>
         <w:rPr>
@@ -509,8 +559,6 @@
       <w:r>
         <w:t>…</w:t>
       </w:r>
-      <w:bookmarkStart w:id="0" w:name="_GoBack"/>
-      <w:bookmarkEnd w:id="0"/>
     </w:p>
     <w:sectPr>
       <w:pgSz w:w="11906" w:h="16838"/>

</xml_diff>

<commit_message>
Minor evaluation report change.
</commit_message>
<xml_diff>
--- a/UIEvaluation.docx
+++ b/UIEvaluation.docx
@@ -60,7 +60,21 @@
           <w:sz w:val="24"/>
           <w:szCs w:val="24"/>
         </w:rPr>
-        <w:t xml:space="preserve"> a scripted lab based usability test. U</w:t>
+        <w:t xml:space="preserve"> a scripted lab based usability test</w:t>
+      </w:r>
+      <w:r>
+        <w:rPr>
+          <w:sz w:val="24"/>
+          <w:szCs w:val="24"/>
+        </w:rPr>
+        <w:t xml:space="preserve"> collecting user’s usability opinions alongside quantitative performance statistics</w:t>
+      </w:r>
+      <w:r>
+        <w:rPr>
+          <w:sz w:val="24"/>
+          <w:szCs w:val="24"/>
+        </w:rPr>
+        <w:t>. U</w:t>
       </w:r>
       <w:r>
         <w:rPr>
@@ -97,6 +111,8 @@
         </w:rPr>
         <w:t xml:space="preserve"> a series of ‘typical’ tasks on the system, these tasks (seen on appendix 2</w:t>
       </w:r>
+      <w:bookmarkStart w:id="0" w:name="_GoBack"/>
+      <w:bookmarkEnd w:id="0"/>
       <w:r>
         <w:rPr>
           <w:sz w:val="24"/>
@@ -1467,8 +1483,6 @@
       <w:pPr>
         <w:spacing w:line="276" w:lineRule="auto"/>
       </w:pPr>
-      <w:bookmarkStart w:id="0" w:name="_GoBack"/>
-      <w:bookmarkEnd w:id="0"/>
     </w:p>
     <w:p>
       <w:pPr>

</xml_diff>

<commit_message>
Even more minor change.
</commit_message>
<xml_diff>
--- a/UIEvaluation.docx
+++ b/UIEvaluation.docx
@@ -60,59 +60,73 @@
           <w:sz w:val="24"/>
           <w:szCs w:val="24"/>
         </w:rPr>
-        <w:t xml:space="preserve"> a scripted lab based usability test</w:t>
-      </w:r>
-      <w:r>
-        <w:rPr>
-          <w:sz w:val="24"/>
-          <w:szCs w:val="24"/>
-        </w:rPr>
-        <w:t xml:space="preserve"> collecting user’s usability opinions alongside quantitative performance statistics</w:t>
-      </w:r>
-      <w:r>
-        <w:rPr>
-          <w:sz w:val="24"/>
-          <w:szCs w:val="24"/>
-        </w:rPr>
-        <w:t>. U</w:t>
-      </w:r>
-      <w:r>
-        <w:rPr>
-          <w:sz w:val="24"/>
-          <w:szCs w:val="24"/>
-        </w:rPr>
-        <w:t>ser</w:t>
-      </w:r>
-      <w:r>
-        <w:rPr>
-          <w:sz w:val="24"/>
-          <w:szCs w:val="24"/>
-        </w:rPr>
-        <w:t>s</w:t>
-      </w:r>
-      <w:r>
-        <w:rPr>
-          <w:sz w:val="24"/>
-          <w:szCs w:val="24"/>
-        </w:rPr>
-        <w:t xml:space="preserve"> underta</w:t>
-      </w:r>
-      <w:r>
-        <w:rPr>
-          <w:sz w:val="24"/>
-          <w:szCs w:val="24"/>
-        </w:rPr>
-        <w:t>ke</w:t>
-      </w:r>
-      <w:r>
-        <w:rPr>
-          <w:sz w:val="24"/>
-          <w:szCs w:val="24"/>
-        </w:rPr>
-        <w:t xml:space="preserve"> a series of ‘typical’ tasks on the system, these tasks (seen on appendix 2</w:t>
+        <w:t xml:space="preserve"> a </w:t>
       </w:r>
       <w:bookmarkStart w:id="0" w:name="_GoBack"/>
       <w:bookmarkEnd w:id="0"/>
+      <w:r>
+        <w:rPr>
+          <w:sz w:val="24"/>
+          <w:szCs w:val="24"/>
+        </w:rPr>
+        <w:t xml:space="preserve">quantitative </w:t>
+      </w:r>
+      <w:r>
+        <w:rPr>
+          <w:sz w:val="24"/>
+          <w:szCs w:val="24"/>
+        </w:rPr>
+        <w:t xml:space="preserve">task monitoring usability test, </w:t>
+      </w:r>
+      <w:r>
+        <w:rPr>
+          <w:sz w:val="24"/>
+          <w:szCs w:val="24"/>
+        </w:rPr>
+        <w:t>collecting user’s usability opinions alongside quantitative performance statistics</w:t>
+      </w:r>
+      <w:r>
+        <w:rPr>
+          <w:sz w:val="24"/>
+          <w:szCs w:val="24"/>
+        </w:rPr>
+        <w:t>. U</w:t>
+      </w:r>
+      <w:r>
+        <w:rPr>
+          <w:sz w:val="24"/>
+          <w:szCs w:val="24"/>
+        </w:rPr>
+        <w:t>ser</w:t>
+      </w:r>
+      <w:r>
+        <w:rPr>
+          <w:sz w:val="24"/>
+          <w:szCs w:val="24"/>
+        </w:rPr>
+        <w:t>s</w:t>
+      </w:r>
+      <w:r>
+        <w:rPr>
+          <w:sz w:val="24"/>
+          <w:szCs w:val="24"/>
+        </w:rPr>
+        <w:t xml:space="preserve"> underta</w:t>
+      </w:r>
+      <w:r>
+        <w:rPr>
+          <w:sz w:val="24"/>
+          <w:szCs w:val="24"/>
+        </w:rPr>
+        <w:t>ke</w:t>
+      </w:r>
+      <w:r>
+        <w:rPr>
+          <w:sz w:val="24"/>
+          <w:szCs w:val="24"/>
+        </w:rPr>
+        <w:t xml:space="preserve"> a series of ‘typical’ tasks on the system, these tasks (seen on appendix 2</w:t>
+      </w:r>
       <w:r>
         <w:rPr>
           <w:sz w:val="24"/>

</xml_diff>